<commit_message>
Change the report table styles
</commit_message>
<xml_diff>
--- a/report/templates/beam_deflections.docx
+++ b/report/templates/beam_deflections.docx
@@ -1,13 +1,8 @@
 
 <file path=word/document.xml><?xml version="1.0" encoding="utf-8"?>
-<w:document xmlns:wpc="http://schemas.microsoft.com/office/word/2010/wordprocessingCanvas" xmlns:cx="http://schemas.microsoft.com/office/drawing/2014/chartex" xmlns:cx1="http://schemas.microsoft.com/office/drawing/2015/9/8/chartex" xmlns:cx2="http://schemas.microsoft.com/office/drawing/2015/10/21/chartex" xmlns:cx3="http://schemas.microsoft.com/office/drawing/2016/5/9/chartex" xmlns:cx4="http://schemas.microsoft.com/office/drawing/2016/5/10/chartex" xmlns:cx5="http://schemas.microsoft.com/office/drawing/2016/5/11/chartex" xmlns:cx6="http://schemas.microsoft.com/office/drawing/2016/5/12/chartex" xmlns:cx7="http://schemas.microsoft.com/office/drawing/2016/5/13/chartex" xmlns:cx8="http://schemas.microsoft.com/office/drawing/2016/5/14/chartex" xmlns:mc="http://schemas.openxmlformats.org/markup-compatibility/2006" xmlns:aink="http://schemas.microsoft.com/office/drawing/2016/ink" xmlns:am3d="http://schemas.microsoft.com/office/drawing/2017/model3d" xmlns:o="urn:schemas-microsoft-com:office:office" xmlns:oel="http://schemas.microsoft.com/office/2019/extlst" xmlns:r="http://schemas.openxmlformats.org/officeDocument/2006/relationships" xmlns:m="http://schemas.openxmlformats.org/officeDocument/2006/math" xmlns:v="urn:schemas-microsoft-com:vml" xmlns:wp14="http://schemas.microsoft.com/office/word/2010/wordprocessingDrawing" xmlns:wp="http://schemas.openxmlformats.org/drawingml/2006/wordprocessingDrawing" xmlns:w10="urn:schemas-microsoft-com:office:word" xmlns:w="http://schemas.openxmlformats.org/wordprocessingml/2006/main" xmlns:w14="http://schemas.microsoft.com/office/word/2010/wordml" xmlns:w15="http://schemas.microsoft.com/office/word/2012/wordml" xmlns:w16cex="http://schemas.microsoft.com/office/word/2018/wordml/cex" xmlns:w16cid="http://schemas.microsoft.com/office/word/2016/wordml/cid" xmlns:w16="http://schemas.microsoft.com/office/word/2018/wordml" xmlns:w16sdtdh="http://schemas.microsoft.com/office/word/2020/wordml/sdtdatahash" xmlns:w16se="http://schemas.microsoft.com/office/word/2015/wordml/symex" xmlns:wpg="http://schemas.microsoft.com/office/word/2010/wordprocessingGroup" xmlns:wpi="http://schemas.microsoft.com/office/word/2010/wordprocessingInk" xmlns:wne="http://schemas.microsoft.com/office/word/2006/wordml" xmlns:wps="http://schemas.microsoft.com/office/word/2010/wordprocessingShape" mc:Ignorable="w14 w15 w16se w16cid w16 w16cex w16sdtdh wp14">
+<w:document xmlns:wpc="http://schemas.microsoft.com/office/word/2010/wordprocessingCanvas" xmlns:cx="http://schemas.microsoft.com/office/drawing/2014/chartex" xmlns:cx1="http://schemas.microsoft.com/office/drawing/2015/9/8/chartex" xmlns:cx2="http://schemas.microsoft.com/office/drawing/2015/10/21/chartex" xmlns:cx3="http://schemas.microsoft.com/office/drawing/2016/5/9/chartex" xmlns:cx4="http://schemas.microsoft.com/office/drawing/2016/5/10/chartex" xmlns:cx5="http://schemas.microsoft.com/office/drawing/2016/5/11/chartex" xmlns:cx6="http://schemas.microsoft.com/office/drawing/2016/5/12/chartex" xmlns:cx7="http://schemas.microsoft.com/office/drawing/2016/5/13/chartex" xmlns:cx8="http://schemas.microsoft.com/office/drawing/2016/5/14/chartex" xmlns:mc="http://schemas.openxmlformats.org/markup-compatibility/2006" xmlns:aink="http://schemas.microsoft.com/office/drawing/2016/ink" xmlns:am3d="http://schemas.microsoft.com/office/drawing/2017/model3d" xmlns:o="urn:schemas-microsoft-com:office:office" xmlns:oel="http://schemas.microsoft.com/office/2019/extlst" xmlns:r="http://schemas.openxmlformats.org/officeDocument/2006/relationships" xmlns:m="http://schemas.openxmlformats.org/officeDocument/2006/math" xmlns:v="urn:schemas-microsoft-com:vml" xmlns:wp14="http://schemas.microsoft.com/office/word/2010/wordprocessingDrawing" xmlns:wp="http://schemas.openxmlformats.org/drawingml/2006/wordprocessingDrawing" xmlns:w10="urn:schemas-microsoft-com:office:word" xmlns:w="http://schemas.openxmlformats.org/wordprocessingml/2006/main" xmlns:w14="http://schemas.microsoft.com/office/word/2010/wordml" xmlns:w15="http://schemas.microsoft.com/office/word/2012/wordml" xmlns:w16cex="http://schemas.microsoft.com/office/word/2018/wordml/cex" xmlns:w16cid="http://schemas.microsoft.com/office/word/2016/wordml/cid" xmlns:w16="http://schemas.microsoft.com/office/word/2018/wordml" xmlns:w16du="http://schemas.microsoft.com/office/word/2023/wordml/word16du" xmlns:w16sdtdh="http://schemas.microsoft.com/office/word/2020/wordml/sdtdatahash" xmlns:w16se="http://schemas.microsoft.com/office/word/2015/wordml/symex" xmlns:wpg="http://schemas.microsoft.com/office/word/2010/wordprocessingGroup" xmlns:wpi="http://schemas.microsoft.com/office/word/2010/wordprocessingInk" xmlns:wne="http://schemas.microsoft.com/office/word/2006/wordml" xmlns:wps="http://schemas.microsoft.com/office/word/2010/wordprocessingShape" mc:Ignorable="w14 w15 w16se w16cid w16 w16cex w16sdtdh w16du wp14">
   <w:body>
-    <w:p>
-      <w:pPr>
-        <w:pStyle w:val="Heading4"/>
-        <w:jc w:val="both"/>
-      </w:pPr>
-    </w:p>
+    <w:p/>
     <w:sectPr>
       <w:pgSz w:w="12240" w:h="15840"/>
       <w:pgMar w:top="1440" w:right="1800" w:bottom="1440" w:left="1800" w:header="720" w:footer="720" w:gutter="0"/>
@@ -19,7 +14,7 @@
 </file>
 
 <file path=word/endnotes.xml><?xml version="1.0" encoding="utf-8"?>
-<w:endnotes xmlns:wpc="http://schemas.microsoft.com/office/word/2010/wordprocessingCanvas" xmlns:cx="http://schemas.microsoft.com/office/drawing/2014/chartex" xmlns:cx1="http://schemas.microsoft.com/office/drawing/2015/9/8/chartex" xmlns:cx2="http://schemas.microsoft.com/office/drawing/2015/10/21/chartex" xmlns:cx3="http://schemas.microsoft.com/office/drawing/2016/5/9/chartex" xmlns:cx4="http://schemas.microsoft.com/office/drawing/2016/5/10/chartex" xmlns:cx5="http://schemas.microsoft.com/office/drawing/2016/5/11/chartex" xmlns:cx6="http://schemas.microsoft.com/office/drawing/2016/5/12/chartex" xmlns:cx7="http://schemas.microsoft.com/office/drawing/2016/5/13/chartex" xmlns:cx8="http://schemas.microsoft.com/office/drawing/2016/5/14/chartex" xmlns:mc="http://schemas.openxmlformats.org/markup-compatibility/2006" xmlns:aink="http://schemas.microsoft.com/office/drawing/2016/ink" xmlns:am3d="http://schemas.microsoft.com/office/drawing/2017/model3d" xmlns:o="urn:schemas-microsoft-com:office:office" xmlns:oel="http://schemas.microsoft.com/office/2019/extlst" xmlns:r="http://schemas.openxmlformats.org/officeDocument/2006/relationships" xmlns:m="http://schemas.openxmlformats.org/officeDocument/2006/math" xmlns:v="urn:schemas-microsoft-com:vml" xmlns:wp14="http://schemas.microsoft.com/office/word/2010/wordprocessingDrawing" xmlns:wp="http://schemas.openxmlformats.org/drawingml/2006/wordprocessingDrawing" xmlns:w10="urn:schemas-microsoft-com:office:word" xmlns:w="http://schemas.openxmlformats.org/wordprocessingml/2006/main" xmlns:w14="http://schemas.microsoft.com/office/word/2010/wordml" xmlns:w15="http://schemas.microsoft.com/office/word/2012/wordml" xmlns:w16cex="http://schemas.microsoft.com/office/word/2018/wordml/cex" xmlns:w16cid="http://schemas.microsoft.com/office/word/2016/wordml/cid" xmlns:w16="http://schemas.microsoft.com/office/word/2018/wordml" xmlns:w16sdtdh="http://schemas.microsoft.com/office/word/2020/wordml/sdtdatahash" xmlns:w16se="http://schemas.microsoft.com/office/word/2015/wordml/symex" xmlns:wpg="http://schemas.microsoft.com/office/word/2010/wordprocessingGroup" xmlns:wpi="http://schemas.microsoft.com/office/word/2010/wordprocessingInk" xmlns:wne="http://schemas.microsoft.com/office/word/2006/wordml" xmlns:wps="http://schemas.microsoft.com/office/word/2010/wordprocessingShape" mc:Ignorable="w14 w15 w16se w16cid w16 w16cex w16sdtdh wp14">
+<w:endnotes xmlns:wpc="http://schemas.microsoft.com/office/word/2010/wordprocessingCanvas" xmlns:cx="http://schemas.microsoft.com/office/drawing/2014/chartex" xmlns:cx1="http://schemas.microsoft.com/office/drawing/2015/9/8/chartex" xmlns:cx2="http://schemas.microsoft.com/office/drawing/2015/10/21/chartex" xmlns:cx3="http://schemas.microsoft.com/office/drawing/2016/5/9/chartex" xmlns:cx4="http://schemas.microsoft.com/office/drawing/2016/5/10/chartex" xmlns:cx5="http://schemas.microsoft.com/office/drawing/2016/5/11/chartex" xmlns:cx6="http://schemas.microsoft.com/office/drawing/2016/5/12/chartex" xmlns:cx7="http://schemas.microsoft.com/office/drawing/2016/5/13/chartex" xmlns:cx8="http://schemas.microsoft.com/office/drawing/2016/5/14/chartex" xmlns:mc="http://schemas.openxmlformats.org/markup-compatibility/2006" xmlns:aink="http://schemas.microsoft.com/office/drawing/2016/ink" xmlns:am3d="http://schemas.microsoft.com/office/drawing/2017/model3d" xmlns:o="urn:schemas-microsoft-com:office:office" xmlns:oel="http://schemas.microsoft.com/office/2019/extlst" xmlns:r="http://schemas.openxmlformats.org/officeDocument/2006/relationships" xmlns:m="http://schemas.openxmlformats.org/officeDocument/2006/math" xmlns:v="urn:schemas-microsoft-com:vml" xmlns:wp14="http://schemas.microsoft.com/office/word/2010/wordprocessingDrawing" xmlns:wp="http://schemas.openxmlformats.org/drawingml/2006/wordprocessingDrawing" xmlns:w10="urn:schemas-microsoft-com:office:word" xmlns:w="http://schemas.openxmlformats.org/wordprocessingml/2006/main" xmlns:w14="http://schemas.microsoft.com/office/word/2010/wordml" xmlns:w15="http://schemas.microsoft.com/office/word/2012/wordml" xmlns:w16cex="http://schemas.microsoft.com/office/word/2018/wordml/cex" xmlns:w16cid="http://schemas.microsoft.com/office/word/2016/wordml/cid" xmlns:w16="http://schemas.microsoft.com/office/word/2018/wordml" xmlns:w16du="http://schemas.microsoft.com/office/word/2023/wordml/word16du" xmlns:w16sdtdh="http://schemas.microsoft.com/office/word/2020/wordml/sdtdatahash" xmlns:w16se="http://schemas.microsoft.com/office/word/2015/wordml/symex" xmlns:wpg="http://schemas.microsoft.com/office/word/2010/wordprocessingGroup" xmlns:wpi="http://schemas.microsoft.com/office/word/2010/wordprocessingInk" xmlns:wne="http://schemas.microsoft.com/office/word/2006/wordml" xmlns:wps="http://schemas.microsoft.com/office/word/2010/wordprocessingShape" mc:Ignorable="w14 w15 w16se w16cid w16 w16cex w16sdtdh w16du wp14">
   <w:endnote w:type="separator" w:id="-1">
     <w:p>
       <w:pPr>
@@ -44,7 +39,7 @@
 </file>
 
 <file path=word/footnotes.xml><?xml version="1.0" encoding="utf-8"?>
-<w:footnotes xmlns:wpc="http://schemas.microsoft.com/office/word/2010/wordprocessingCanvas" xmlns:cx="http://schemas.microsoft.com/office/drawing/2014/chartex" xmlns:cx1="http://schemas.microsoft.com/office/drawing/2015/9/8/chartex" xmlns:cx2="http://schemas.microsoft.com/office/drawing/2015/10/21/chartex" xmlns:cx3="http://schemas.microsoft.com/office/drawing/2016/5/9/chartex" xmlns:cx4="http://schemas.microsoft.com/office/drawing/2016/5/10/chartex" xmlns:cx5="http://schemas.microsoft.com/office/drawing/2016/5/11/chartex" xmlns:cx6="http://schemas.microsoft.com/office/drawing/2016/5/12/chartex" xmlns:cx7="http://schemas.microsoft.com/office/drawing/2016/5/13/chartex" xmlns:cx8="http://schemas.microsoft.com/office/drawing/2016/5/14/chartex" xmlns:mc="http://schemas.openxmlformats.org/markup-compatibility/2006" xmlns:aink="http://schemas.microsoft.com/office/drawing/2016/ink" xmlns:am3d="http://schemas.microsoft.com/office/drawing/2017/model3d" xmlns:o="urn:schemas-microsoft-com:office:office" xmlns:oel="http://schemas.microsoft.com/office/2019/extlst" xmlns:r="http://schemas.openxmlformats.org/officeDocument/2006/relationships" xmlns:m="http://schemas.openxmlformats.org/officeDocument/2006/math" xmlns:v="urn:schemas-microsoft-com:vml" xmlns:wp14="http://schemas.microsoft.com/office/word/2010/wordprocessingDrawing" xmlns:wp="http://schemas.openxmlformats.org/drawingml/2006/wordprocessingDrawing" xmlns:w10="urn:schemas-microsoft-com:office:word" xmlns:w="http://schemas.openxmlformats.org/wordprocessingml/2006/main" xmlns:w14="http://schemas.microsoft.com/office/word/2010/wordml" xmlns:w15="http://schemas.microsoft.com/office/word/2012/wordml" xmlns:w16cex="http://schemas.microsoft.com/office/word/2018/wordml/cex" xmlns:w16cid="http://schemas.microsoft.com/office/word/2016/wordml/cid" xmlns:w16="http://schemas.microsoft.com/office/word/2018/wordml" xmlns:w16sdtdh="http://schemas.microsoft.com/office/word/2020/wordml/sdtdatahash" xmlns:w16se="http://schemas.microsoft.com/office/word/2015/wordml/symex" xmlns:wpg="http://schemas.microsoft.com/office/word/2010/wordprocessingGroup" xmlns:wpi="http://schemas.microsoft.com/office/word/2010/wordprocessingInk" xmlns:wne="http://schemas.microsoft.com/office/word/2006/wordml" xmlns:wps="http://schemas.microsoft.com/office/word/2010/wordprocessingShape" mc:Ignorable="w14 w15 w16se w16cid w16 w16cex w16sdtdh wp14">
+<w:footnotes xmlns:wpc="http://schemas.microsoft.com/office/word/2010/wordprocessingCanvas" xmlns:cx="http://schemas.microsoft.com/office/drawing/2014/chartex" xmlns:cx1="http://schemas.microsoft.com/office/drawing/2015/9/8/chartex" xmlns:cx2="http://schemas.microsoft.com/office/drawing/2015/10/21/chartex" xmlns:cx3="http://schemas.microsoft.com/office/drawing/2016/5/9/chartex" xmlns:cx4="http://schemas.microsoft.com/office/drawing/2016/5/10/chartex" xmlns:cx5="http://schemas.microsoft.com/office/drawing/2016/5/11/chartex" xmlns:cx6="http://schemas.microsoft.com/office/drawing/2016/5/12/chartex" xmlns:cx7="http://schemas.microsoft.com/office/drawing/2016/5/13/chartex" xmlns:cx8="http://schemas.microsoft.com/office/drawing/2016/5/14/chartex" xmlns:mc="http://schemas.openxmlformats.org/markup-compatibility/2006" xmlns:aink="http://schemas.microsoft.com/office/drawing/2016/ink" xmlns:am3d="http://schemas.microsoft.com/office/drawing/2017/model3d" xmlns:o="urn:schemas-microsoft-com:office:office" xmlns:oel="http://schemas.microsoft.com/office/2019/extlst" xmlns:r="http://schemas.openxmlformats.org/officeDocument/2006/relationships" xmlns:m="http://schemas.openxmlformats.org/officeDocument/2006/math" xmlns:v="urn:schemas-microsoft-com:vml" xmlns:wp14="http://schemas.microsoft.com/office/word/2010/wordprocessingDrawing" xmlns:wp="http://schemas.openxmlformats.org/drawingml/2006/wordprocessingDrawing" xmlns:w10="urn:schemas-microsoft-com:office:word" xmlns:w="http://schemas.openxmlformats.org/wordprocessingml/2006/main" xmlns:w14="http://schemas.microsoft.com/office/word/2010/wordml" xmlns:w15="http://schemas.microsoft.com/office/word/2012/wordml" xmlns:w16cex="http://schemas.microsoft.com/office/word/2018/wordml/cex" xmlns:w16cid="http://schemas.microsoft.com/office/word/2016/wordml/cid" xmlns:w16="http://schemas.microsoft.com/office/word/2018/wordml" xmlns:w16du="http://schemas.microsoft.com/office/word/2023/wordml/word16du" xmlns:w16sdtdh="http://schemas.microsoft.com/office/word/2020/wordml/sdtdatahash" xmlns:w16se="http://schemas.microsoft.com/office/word/2015/wordml/symex" xmlns:wpg="http://schemas.microsoft.com/office/word/2010/wordprocessingGroup" xmlns:wpi="http://schemas.microsoft.com/office/word/2010/wordprocessingInk" xmlns:wne="http://schemas.microsoft.com/office/word/2006/wordml" xmlns:wps="http://schemas.microsoft.com/office/word/2010/wordprocessingShape" mc:Ignorable="w14 w15 w16se w16cid w16 w16cex w16sdtdh w16du wp14">
   <w:footnote w:type="separator" w:id="-1">
     <w:p>
       <w:pPr>
@@ -69,7 +64,7 @@
 </file>
 
 <file path=word/numbering.xml><?xml version="1.0" encoding="utf-8"?>
-<w:numbering xmlns:wpc="http://schemas.microsoft.com/office/word/2010/wordprocessingCanvas" xmlns:cx="http://schemas.microsoft.com/office/drawing/2014/chartex" xmlns:cx1="http://schemas.microsoft.com/office/drawing/2015/9/8/chartex" xmlns:cx2="http://schemas.microsoft.com/office/drawing/2015/10/21/chartex" xmlns:cx3="http://schemas.microsoft.com/office/drawing/2016/5/9/chartex" xmlns:cx4="http://schemas.microsoft.com/office/drawing/2016/5/10/chartex" xmlns:cx5="http://schemas.microsoft.com/office/drawing/2016/5/11/chartex" xmlns:cx6="http://schemas.microsoft.com/office/drawing/2016/5/12/chartex" xmlns:cx7="http://schemas.microsoft.com/office/drawing/2016/5/13/chartex" xmlns:cx8="http://schemas.microsoft.com/office/drawing/2016/5/14/chartex" xmlns:mc="http://schemas.openxmlformats.org/markup-compatibility/2006" xmlns:aink="http://schemas.microsoft.com/office/drawing/2016/ink" xmlns:am3d="http://schemas.microsoft.com/office/drawing/2017/model3d" xmlns:o="urn:schemas-microsoft-com:office:office" xmlns:oel="http://schemas.microsoft.com/office/2019/extlst" xmlns:r="http://schemas.openxmlformats.org/officeDocument/2006/relationships" xmlns:m="http://schemas.openxmlformats.org/officeDocument/2006/math" xmlns:v="urn:schemas-microsoft-com:vml" xmlns:wp14="http://schemas.microsoft.com/office/word/2010/wordprocessingDrawing" xmlns:wp="http://schemas.openxmlformats.org/drawingml/2006/wordprocessingDrawing" xmlns:w10="urn:schemas-microsoft-com:office:word" xmlns:w="http://schemas.openxmlformats.org/wordprocessingml/2006/main" xmlns:w14="http://schemas.microsoft.com/office/word/2010/wordml" xmlns:w15="http://schemas.microsoft.com/office/word/2012/wordml" xmlns:w16cex="http://schemas.microsoft.com/office/word/2018/wordml/cex" xmlns:w16cid="http://schemas.microsoft.com/office/word/2016/wordml/cid" xmlns:w16="http://schemas.microsoft.com/office/word/2018/wordml" xmlns:w16sdtdh="http://schemas.microsoft.com/office/word/2020/wordml/sdtdatahash" xmlns:w16se="http://schemas.microsoft.com/office/word/2015/wordml/symex" xmlns:wpg="http://schemas.microsoft.com/office/word/2010/wordprocessingGroup" xmlns:wpi="http://schemas.microsoft.com/office/word/2010/wordprocessingInk" xmlns:wne="http://schemas.microsoft.com/office/word/2006/wordml" xmlns:wps="http://schemas.microsoft.com/office/word/2010/wordprocessingShape" mc:Ignorable="w14 w15 w16se w16cid w16 w16cex w16sdtdh wp14">
+<w:numbering xmlns:wpc="http://schemas.microsoft.com/office/word/2010/wordprocessingCanvas" xmlns:cx="http://schemas.microsoft.com/office/drawing/2014/chartex" xmlns:cx1="http://schemas.microsoft.com/office/drawing/2015/9/8/chartex" xmlns:cx2="http://schemas.microsoft.com/office/drawing/2015/10/21/chartex" xmlns:cx3="http://schemas.microsoft.com/office/drawing/2016/5/9/chartex" xmlns:cx4="http://schemas.microsoft.com/office/drawing/2016/5/10/chartex" xmlns:cx5="http://schemas.microsoft.com/office/drawing/2016/5/11/chartex" xmlns:cx6="http://schemas.microsoft.com/office/drawing/2016/5/12/chartex" xmlns:cx7="http://schemas.microsoft.com/office/drawing/2016/5/13/chartex" xmlns:cx8="http://schemas.microsoft.com/office/drawing/2016/5/14/chartex" xmlns:mc="http://schemas.openxmlformats.org/markup-compatibility/2006" xmlns:aink="http://schemas.microsoft.com/office/drawing/2016/ink" xmlns:am3d="http://schemas.microsoft.com/office/drawing/2017/model3d" xmlns:o="urn:schemas-microsoft-com:office:office" xmlns:oel="http://schemas.microsoft.com/office/2019/extlst" xmlns:r="http://schemas.openxmlformats.org/officeDocument/2006/relationships" xmlns:m="http://schemas.openxmlformats.org/officeDocument/2006/math" xmlns:v="urn:schemas-microsoft-com:vml" xmlns:wp14="http://schemas.microsoft.com/office/word/2010/wordprocessingDrawing" xmlns:wp="http://schemas.openxmlformats.org/drawingml/2006/wordprocessingDrawing" xmlns:w10="urn:schemas-microsoft-com:office:word" xmlns:w="http://schemas.openxmlformats.org/wordprocessingml/2006/main" xmlns:w14="http://schemas.microsoft.com/office/word/2010/wordml" xmlns:w15="http://schemas.microsoft.com/office/word/2012/wordml" xmlns:w16cex="http://schemas.microsoft.com/office/word/2018/wordml/cex" xmlns:w16cid="http://schemas.microsoft.com/office/word/2016/wordml/cid" xmlns:w16="http://schemas.microsoft.com/office/word/2018/wordml" xmlns:w16du="http://schemas.microsoft.com/office/word/2023/wordml/word16du" xmlns:w16sdtdh="http://schemas.microsoft.com/office/word/2020/wordml/sdtdatahash" xmlns:w16se="http://schemas.microsoft.com/office/word/2015/wordml/symex" xmlns:wpg="http://schemas.microsoft.com/office/word/2010/wordprocessingGroup" xmlns:wpi="http://schemas.microsoft.com/office/word/2010/wordprocessingInk" xmlns:wne="http://schemas.microsoft.com/office/word/2006/wordml" xmlns:wps="http://schemas.microsoft.com/office/word/2010/wordprocessingShape" mc:Ignorable="w14 w15 w16se w16cid w16 w16cex w16sdtdh w16du wp14">
   <w:abstractNum w:abstractNumId="0" w15:restartNumberingAfterBreak="0">
     <w:nsid w:val="FFFFFF7C"/>
     <w:multiLevelType w:val="singleLevel"/>
@@ -361,7 +356,7 @@
 </file>
 
 <file path=word/styles.xml><?xml version="1.0" encoding="utf-8"?>
-<w:styles xmlns:mc="http://schemas.openxmlformats.org/markup-compatibility/2006" xmlns:r="http://schemas.openxmlformats.org/officeDocument/2006/relationships" xmlns:w="http://schemas.openxmlformats.org/wordprocessingml/2006/main" xmlns:w14="http://schemas.microsoft.com/office/word/2010/wordml" xmlns:w15="http://schemas.microsoft.com/office/word/2012/wordml" xmlns:w16cex="http://schemas.microsoft.com/office/word/2018/wordml/cex" xmlns:w16cid="http://schemas.microsoft.com/office/word/2016/wordml/cid" xmlns:w16="http://schemas.microsoft.com/office/word/2018/wordml" xmlns:w16sdtdh="http://schemas.microsoft.com/office/word/2020/wordml/sdtdatahash" xmlns:w16se="http://schemas.microsoft.com/office/word/2015/wordml/symex" mc:Ignorable="w14 w15 w16se w16cid w16 w16cex w16sdtdh">
+<w:styles xmlns:mc="http://schemas.openxmlformats.org/markup-compatibility/2006" xmlns:r="http://schemas.openxmlformats.org/officeDocument/2006/relationships" xmlns:w="http://schemas.openxmlformats.org/wordprocessingml/2006/main" xmlns:w14="http://schemas.microsoft.com/office/word/2010/wordml" xmlns:w15="http://schemas.microsoft.com/office/word/2012/wordml" xmlns:w16cex="http://schemas.microsoft.com/office/word/2018/wordml/cex" xmlns:w16cid="http://schemas.microsoft.com/office/word/2016/wordml/cid" xmlns:w16="http://schemas.microsoft.com/office/word/2018/wordml" xmlns:w16du="http://schemas.microsoft.com/office/word/2023/wordml/word16du" xmlns:w16sdtdh="http://schemas.microsoft.com/office/word/2020/wordml/sdtdatahash" xmlns:w16se="http://schemas.microsoft.com/office/word/2015/wordml/symex" mc:Ignorable="w14 w15 w16se w16cid w16 w16cex w16sdtdh w16du">
   <w:docDefaults>
     <w:rPrDefault>
       <w:rPr>
@@ -11855,21 +11850,43 @@
   </w:style>
   <w:style w:type="table" w:customStyle="1" w:styleId="vazhgooni">
     <w:name w:val="vazhgooni"/>
-    <w:basedOn w:val="connection"/>
+    <w:basedOn w:val="ListTable4-Accent5"/>
     <w:uiPriority w:val="99"/>
-    <w:rsid w:val="00645C4D"/>
+    <w:rsid w:val="00142608"/>
+    <w:pPr>
+      <w:jc w:val="center"/>
+    </w:pPr>
+    <w:rPr>
+      <w:rFonts w:cs="B Nazanin"/>
+    </w:rPr>
     <w:tblPr>
-      <w:tblStyleRowBandSize w:val="1"/>
+      <w:jc w:val="center"/>
     </w:tblPr>
+    <w:trPr>
+      <w:jc w:val="center"/>
+    </w:trPr>
     <w:tcPr>
-      <w:shd w:val="clear" w:color="auto" w:fill="FFFFFF" w:themeFill="background1"/>
+      <w:vAlign w:val="center"/>
     </w:tcPr>
     <w:tblStylePr w:type="firstRow">
       <w:pPr>
         <w:jc w:val="center"/>
       </w:pPr>
-      <w:tblPr/>
-      <w:tcPr>
+      <w:rPr>
+        <w:b/>
+        <w:bCs/>
+        <w:color w:val="FFFFFF" w:themeColor="background1"/>
+      </w:rPr>
+      <w:tblPr/>
+      <w:tcPr>
+        <w:tcBorders>
+          <w:top w:val="nil"/>
+          <w:left w:val="single" w:sz="4" w:space="0" w:color="4BACC6" w:themeColor="accent5"/>
+          <w:bottom w:val="single" w:sz="12" w:space="0" w:color="92CDDC" w:themeColor="accent5" w:themeTint="99"/>
+          <w:right w:val="single" w:sz="4" w:space="0" w:color="4BACC6" w:themeColor="accent5"/>
+          <w:insideH w:val="nil"/>
+          <w:insideV w:val="nil"/>
+        </w:tcBorders>
         <w:shd w:val="clear" w:color="auto" w:fill="DBE5F1" w:themeFill="accent1" w:themeFillTint="33"/>
       </w:tcPr>
     </w:tblStylePr>
@@ -11877,6 +11894,38 @@
       <w:pPr>
         <w:jc w:val="center"/>
       </w:pPr>
+      <w:rPr>
+        <w:b/>
+        <w:bCs/>
+      </w:rPr>
+      <w:tblPr/>
+      <w:tcPr>
+        <w:tcBorders>
+          <w:top w:val="double" w:sz="2" w:space="0" w:color="92CDDC" w:themeColor="accent5" w:themeTint="99"/>
+          <w:bottom w:val="nil"/>
+          <w:insideH w:val="nil"/>
+          <w:insideV w:val="nil"/>
+        </w:tcBorders>
+        <w:shd w:val="clear" w:color="auto" w:fill="FFFFFF" w:themeFill="background1"/>
+      </w:tcPr>
+    </w:tblStylePr>
+    <w:tblStylePr w:type="firstCol">
+      <w:rPr>
+        <w:b/>
+        <w:bCs/>
+      </w:rPr>
+    </w:tblStylePr>
+    <w:tblStylePr w:type="lastCol">
+      <w:rPr>
+        <w:b/>
+        <w:bCs/>
+      </w:rPr>
+    </w:tblStylePr>
+    <w:tblStylePr w:type="band1Vert">
+      <w:tblPr/>
+      <w:tcPr>
+        <w:shd w:val="clear" w:color="auto" w:fill="DAEEF3" w:themeFill="accent5" w:themeFillTint="33"/>
+      </w:tcPr>
     </w:tblStylePr>
     <w:tblStylePr w:type="band1Horz">
       <w:tblPr/>
@@ -11972,6 +12021,137 @@
       <w:tcPr>
         <w:shd w:val="clear" w:color="auto" w:fill="F2F2F2" w:themeFill="background1" w:themeFillShade="F2"/>
       </w:tcPr>
+    </w:tblStylePr>
+  </w:style>
+  <w:style w:type="table" w:styleId="ListTable4-Accent5">
+    <w:name w:val="List Table 4 Accent 5"/>
+    <w:basedOn w:val="TableNormal"/>
+    <w:uiPriority w:val="49"/>
+    <w:rsid w:val="00142608"/>
+    <w:pPr>
+      <w:spacing w:after="0" w:line="240" w:lineRule="auto"/>
+    </w:pPr>
+    <w:tblPr>
+      <w:tblStyleRowBandSize w:val="1"/>
+      <w:tblStyleColBandSize w:val="1"/>
+      <w:tblBorders>
+        <w:top w:val="single" w:sz="4" w:space="0" w:color="92CDDC" w:themeColor="accent5" w:themeTint="99"/>
+        <w:left w:val="single" w:sz="4" w:space="0" w:color="92CDDC" w:themeColor="accent5" w:themeTint="99"/>
+        <w:bottom w:val="single" w:sz="4" w:space="0" w:color="92CDDC" w:themeColor="accent5" w:themeTint="99"/>
+        <w:right w:val="single" w:sz="4" w:space="0" w:color="92CDDC" w:themeColor="accent5" w:themeTint="99"/>
+        <w:insideH w:val="single" w:sz="4" w:space="0" w:color="92CDDC" w:themeColor="accent5" w:themeTint="99"/>
+      </w:tblBorders>
+    </w:tblPr>
+    <w:tblStylePr w:type="firstRow">
+      <w:rPr>
+        <w:b/>
+        <w:bCs/>
+        <w:color w:val="FFFFFF" w:themeColor="background1"/>
+      </w:rPr>
+      <w:tblPr/>
+      <w:tcPr>
+        <w:tcBorders>
+          <w:top w:val="single" w:sz="4" w:space="0" w:color="4BACC6" w:themeColor="accent5"/>
+          <w:left w:val="single" w:sz="4" w:space="0" w:color="4BACC6" w:themeColor="accent5"/>
+          <w:bottom w:val="single" w:sz="4" w:space="0" w:color="4BACC6" w:themeColor="accent5"/>
+          <w:right w:val="single" w:sz="4" w:space="0" w:color="4BACC6" w:themeColor="accent5"/>
+          <w:insideH w:val="nil"/>
+        </w:tcBorders>
+        <w:shd w:val="clear" w:color="auto" w:fill="4BACC6" w:themeFill="accent5"/>
+      </w:tcPr>
+    </w:tblStylePr>
+    <w:tblStylePr w:type="lastRow">
+      <w:rPr>
+        <w:b/>
+        <w:bCs/>
+      </w:rPr>
+      <w:tblPr/>
+      <w:tcPr>
+        <w:tcBorders>
+          <w:top w:val="double" w:sz="4" w:space="0" w:color="92CDDC" w:themeColor="accent5" w:themeTint="99"/>
+        </w:tcBorders>
+      </w:tcPr>
+    </w:tblStylePr>
+    <w:tblStylePr w:type="firstCol">
+      <w:rPr>
+        <w:b/>
+        <w:bCs/>
+      </w:rPr>
+    </w:tblStylePr>
+    <w:tblStylePr w:type="lastCol">
+      <w:rPr>
+        <w:b/>
+        <w:bCs/>
+      </w:rPr>
+    </w:tblStylePr>
+    <w:tblStylePr w:type="band1Vert">
+      <w:tblPr/>
+      <w:tcPr>
+        <w:shd w:val="clear" w:color="auto" w:fill="DAEEF3" w:themeFill="accent5" w:themeFillTint="33"/>
+      </w:tcPr>
+    </w:tblStylePr>
+    <w:tblStylePr w:type="band1Horz">
+      <w:tblPr/>
+      <w:tcPr>
+        <w:shd w:val="clear" w:color="auto" w:fill="DAEEF3" w:themeFill="accent5" w:themeFillTint="33"/>
+      </w:tcPr>
+    </w:tblStylePr>
+  </w:style>
+  <w:style w:type="table" w:styleId="GridTable1Light-Accent2">
+    <w:name w:val="Grid Table 1 Light Accent 2"/>
+    <w:basedOn w:val="TableNormal"/>
+    <w:uiPriority w:val="46"/>
+    <w:rsid w:val="00142608"/>
+    <w:pPr>
+      <w:spacing w:after="0" w:line="240" w:lineRule="auto"/>
+    </w:pPr>
+    <w:tblPr>
+      <w:tblStyleRowBandSize w:val="1"/>
+      <w:tblStyleColBandSize w:val="1"/>
+      <w:tblBorders>
+        <w:top w:val="single" w:sz="4" w:space="0" w:color="E5B8B7" w:themeColor="accent2" w:themeTint="66"/>
+        <w:left w:val="single" w:sz="4" w:space="0" w:color="E5B8B7" w:themeColor="accent2" w:themeTint="66"/>
+        <w:bottom w:val="single" w:sz="4" w:space="0" w:color="E5B8B7" w:themeColor="accent2" w:themeTint="66"/>
+        <w:right w:val="single" w:sz="4" w:space="0" w:color="E5B8B7" w:themeColor="accent2" w:themeTint="66"/>
+        <w:insideH w:val="single" w:sz="4" w:space="0" w:color="E5B8B7" w:themeColor="accent2" w:themeTint="66"/>
+        <w:insideV w:val="single" w:sz="4" w:space="0" w:color="E5B8B7" w:themeColor="accent2" w:themeTint="66"/>
+      </w:tblBorders>
+    </w:tblPr>
+    <w:tblStylePr w:type="firstRow">
+      <w:rPr>
+        <w:b/>
+        <w:bCs/>
+      </w:rPr>
+      <w:tblPr/>
+      <w:tcPr>
+        <w:tcBorders>
+          <w:bottom w:val="single" w:sz="12" w:space="0" w:color="D99594" w:themeColor="accent2" w:themeTint="99"/>
+        </w:tcBorders>
+      </w:tcPr>
+    </w:tblStylePr>
+    <w:tblStylePr w:type="lastRow">
+      <w:rPr>
+        <w:b/>
+        <w:bCs/>
+      </w:rPr>
+      <w:tblPr/>
+      <w:tcPr>
+        <w:tcBorders>
+          <w:top w:val="double" w:sz="2" w:space="0" w:color="D99594" w:themeColor="accent2" w:themeTint="99"/>
+        </w:tcBorders>
+      </w:tcPr>
+    </w:tblStylePr>
+    <w:tblStylePr w:type="firstCol">
+      <w:rPr>
+        <w:b/>
+        <w:bCs/>
+      </w:rPr>
+    </w:tblStylePr>
+    <w:tblStylePr w:type="lastCol">
+      <w:rPr>
+        <w:b/>
+        <w:bCs/>
+      </w:rPr>
     </w:tblStylePr>
   </w:style>
 </w:styles>

</xml_diff>

<commit_message>
Change the folder name for table results
</commit_message>
<xml_diff>
--- a/report/templates/beam_deflections.docx
+++ b/report/templates/beam_deflections.docx
@@ -744,13 +744,12 @@
   <w:style w:type="paragraph" w:default="1" w:styleId="Normal">
     <w:name w:val="Normal"/>
     <w:qFormat/>
-    <w:rsid w:val="00037AE0"/>
+    <w:rsid w:val="00A93CDA"/>
     <w:pPr>
       <w:bidi/>
-      <w:jc w:val="right"/>
     </w:pPr>
     <w:rPr>
-      <w:rFonts w:ascii="Arial" w:hAnsi="Arial"/>
+      <w:rFonts w:ascii="B Nazanin" w:hAnsi="B Nazanin" w:cs="B Nazanin"/>
     </w:rPr>
   </w:style>
   <w:style w:type="paragraph" w:styleId="Heading1">
@@ -760,7 +759,7 @@
     <w:link w:val="Heading1Char"/>
     <w:uiPriority w:val="9"/>
     <w:qFormat/>
-    <w:rsid w:val="004538E6"/>
+    <w:rsid w:val="00A93CDA"/>
     <w:pPr>
       <w:keepNext/>
       <w:keepLines/>
@@ -769,12 +768,12 @@
       <w:outlineLvl w:val="0"/>
     </w:pPr>
     <w:rPr>
-      <w:rFonts w:asciiTheme="majorBidi" w:eastAsiaTheme="majorEastAsia" w:hAnsiTheme="majorBidi" w:cstheme="majorBidi"/>
+      <w:rFonts w:eastAsiaTheme="majorEastAsia"/>
       <w:b/>
       <w:bCs/>
       <w:color w:val="000000" w:themeColor="text1"/>
       <w:sz w:val="32"/>
-      <w:szCs w:val="28"/>
+      <w:szCs w:val="32"/>
     </w:rPr>
   </w:style>
   <w:style w:type="paragraph" w:styleId="Heading2">
@@ -785,7 +784,7 @@
     <w:uiPriority w:val="9"/>
     <w:unhideWhenUsed/>
     <w:qFormat/>
-    <w:rsid w:val="00FC693F"/>
+    <w:rsid w:val="00AA1C1A"/>
     <w:pPr>
       <w:keepNext/>
       <w:keepLines/>
@@ -793,7 +792,7 @@
       <w:outlineLvl w:val="1"/>
     </w:pPr>
     <w:rPr>
-      <w:rFonts w:asciiTheme="majorHAnsi" w:eastAsiaTheme="majorEastAsia" w:hAnsiTheme="majorHAnsi" w:cstheme="majorBidi"/>
+      <w:rFonts w:asciiTheme="majorHAnsi" w:eastAsiaTheme="majorEastAsia" w:hAnsiTheme="majorHAnsi"/>
       <w:b/>
       <w:bCs/>
       <w:color w:val="4F81BD" w:themeColor="accent1"/>
@@ -1046,14 +1045,14 @@
     <w:basedOn w:val="DefaultParagraphFont"/>
     <w:link w:val="Heading1"/>
     <w:uiPriority w:val="9"/>
-    <w:rsid w:val="004538E6"/>
+    <w:rsid w:val="00A93CDA"/>
     <w:rPr>
-      <w:rFonts w:asciiTheme="majorBidi" w:eastAsiaTheme="majorEastAsia" w:hAnsiTheme="majorBidi" w:cstheme="majorBidi"/>
+      <w:rFonts w:ascii="B Nazanin" w:eastAsiaTheme="majorEastAsia" w:hAnsi="B Nazanin" w:cs="B Nazanin"/>
       <w:b/>
       <w:bCs/>
       <w:color w:val="000000" w:themeColor="text1"/>
       <w:sz w:val="32"/>
-      <w:szCs w:val="28"/>
+      <w:szCs w:val="32"/>
     </w:rPr>
   </w:style>
   <w:style w:type="character" w:customStyle="1" w:styleId="Heading2Char">
@@ -1061,9 +1060,9 @@
     <w:basedOn w:val="DefaultParagraphFont"/>
     <w:link w:val="Heading2"/>
     <w:uiPriority w:val="9"/>
-    <w:rsid w:val="00FC693F"/>
+    <w:rsid w:val="00AA1C1A"/>
     <w:rPr>
-      <w:rFonts w:asciiTheme="majorHAnsi" w:eastAsiaTheme="majorEastAsia" w:hAnsiTheme="majorHAnsi" w:cstheme="majorBidi"/>
+      <w:rFonts w:asciiTheme="majorHAnsi" w:eastAsiaTheme="majorEastAsia" w:hAnsiTheme="majorHAnsi" w:cs="B Nazanin"/>
       <w:b/>
       <w:bCs/>
       <w:color w:val="4F81BD" w:themeColor="accent1"/>
@@ -1091,7 +1090,7 @@
     <w:link w:val="TitleChar"/>
     <w:uiPriority w:val="10"/>
     <w:qFormat/>
-    <w:rsid w:val="00FC693F"/>
+    <w:rsid w:val="00A93CDA"/>
     <w:pPr>
       <w:pBdr>
         <w:bottom w:val="single" w:sz="8" w:space="4" w:color="4F81BD" w:themeColor="accent1"/>
@@ -1100,11 +1099,11 @@
       <w:contextualSpacing/>
     </w:pPr>
     <w:rPr>
-      <w:rFonts w:asciiTheme="majorHAnsi" w:eastAsiaTheme="majorEastAsia" w:hAnsiTheme="majorHAnsi" w:cstheme="majorBidi"/>
+      <w:rFonts w:eastAsiaTheme="majorEastAsia" w:cstheme="majorBidi"/>
       <w:color w:val="17365D" w:themeColor="text2" w:themeShade="BF"/>
       <w:spacing w:val="5"/>
       <w:kern w:val="28"/>
-      <w:sz w:val="52"/>
+      <w:sz w:val="40"/>
       <w:szCs w:val="52"/>
     </w:rPr>
   </w:style>
@@ -1113,13 +1112,13 @@
     <w:basedOn w:val="DefaultParagraphFont"/>
     <w:link w:val="Title"/>
     <w:uiPriority w:val="10"/>
-    <w:rsid w:val="00FC693F"/>
+    <w:rsid w:val="00A93CDA"/>
     <w:rPr>
-      <w:rFonts w:asciiTheme="majorHAnsi" w:eastAsiaTheme="majorEastAsia" w:hAnsiTheme="majorHAnsi" w:cstheme="majorBidi"/>
+      <w:rFonts w:ascii="B Nazanin" w:eastAsiaTheme="majorEastAsia" w:hAnsi="B Nazanin" w:cstheme="majorBidi"/>
       <w:color w:val="17365D" w:themeColor="text2" w:themeShade="BF"/>
       <w:spacing w:val="5"/>
       <w:kern w:val="28"/>
-      <w:sz w:val="52"/>
+      <w:sz w:val="40"/>
       <w:szCs w:val="52"/>
     </w:rPr>
   </w:style>
@@ -11858,6 +11857,8 @@
     </w:pPr>
     <w:rPr>
       <w:rFonts w:cs="B Nazanin"/>
+      <w:sz w:val="20"/>
+      <w:szCs w:val="20"/>
     </w:rPr>
     <w:tblPr>
       <w:jc w:val="center"/>

</xml_diff>